<commit_message>
completed design of Stop and Wait program
</commit_message>
<xml_diff>
--- a/program3/stopNWait.docx
+++ b/program3/stopNWait.docx
@@ -1,6 +1,6 @@
 
 <file path=word/document.xml><?xml version="1.0" encoding="utf-8"?>
-<w:document xmlns:wpc="http://schemas.microsoft.com/office/word/2010/wordprocessingCanvas" xmlns:mo="http://schemas.microsoft.com/office/mac/office/2008/main" xmlns:mc="http://schemas.openxmlformats.org/markup-compatibility/2006" xmlns:mv="urn:schemas-microsoft-com:mac:vml" xmlns:o="urn:schemas-microsoft-com:office:office" xmlns:r="http://schemas.openxmlformats.org/officeDocument/2006/relationships" xmlns:m="http://schemas.openxmlformats.org/officeDocument/2006/math" xmlns:v="urn:schemas-microsoft-com:vml" xmlns:wp14="http://schemas.microsoft.com/office/word/2010/wordprocessingDrawing" xmlns:wp="http://schemas.openxmlformats.org/drawingml/2006/wordprocessingDrawing" xmlns:w10="urn:schemas-microsoft-com:office:word" xmlns:w="http://schemas.openxmlformats.org/wordprocessingml/2006/main" xmlns:w14="http://schemas.microsoft.com/office/word/2010/wordml" xmlns:w15="http://schemas.microsoft.com/office/word/2012/wordml" xmlns:wpg="http://schemas.microsoft.com/office/word/2010/wordprocessingGroup" xmlns:wpi="http://schemas.microsoft.com/office/word/2010/wordprocessingInk" xmlns:wne="http://schemas.microsoft.com/office/word/2006/wordml" xmlns:wps="http://schemas.microsoft.com/office/word/2010/wordprocessingShape" mc:Ignorable="w14 w15 wp14">
+<w:document xmlns:wpc="http://schemas.microsoft.com/office/word/2010/wordprocessingCanvas" xmlns:mc="http://schemas.openxmlformats.org/markup-compatibility/2006" xmlns:o="urn:schemas-microsoft-com:office:office" xmlns:r="http://schemas.openxmlformats.org/officeDocument/2006/relationships" xmlns:m="http://schemas.openxmlformats.org/officeDocument/2006/math" xmlns:v="urn:schemas-microsoft-com:vml" xmlns:wp14="http://schemas.microsoft.com/office/word/2010/wordprocessingDrawing" xmlns:wp="http://schemas.openxmlformats.org/drawingml/2006/wordprocessingDrawing" xmlns:w10="urn:schemas-microsoft-com:office:word" xmlns:w="http://schemas.openxmlformats.org/wordprocessingml/2006/main" xmlns:w14="http://schemas.microsoft.com/office/word/2010/wordml" xmlns:w15="http://schemas.microsoft.com/office/word/2012/wordml" xmlns:wpg="http://schemas.microsoft.com/office/word/2010/wordprocessingGroup" xmlns:wpi="http://schemas.microsoft.com/office/word/2010/wordprocessingInk" xmlns:wne="http://schemas.microsoft.com/office/word/2006/wordml" xmlns:wps="http://schemas.microsoft.com/office/word/2010/wordprocessingShape" mc:Ignorable="w14 w15 wp14">
   <w:body>
     <w:p>
       <w:pPr>
@@ -100,7 +100,7 @@
                     </pic:cNvPicPr>
                   </pic:nvPicPr>
                   <pic:blipFill>
-                    <a:blip r:embed="rId5">
+                    <a:blip r:embed="rId7">
                       <a:extLst>
                         <a:ext uri="{28A0092B-C50C-407E-A947-70E740481C1C}">
                           <a14:useLocalDpi xmlns:a14="http://schemas.microsoft.com/office/drawing/2010/main" val="0"/>
@@ -190,7 +190,7 @@
                     </pic:cNvPicPr>
                   </pic:nvPicPr>
                   <pic:blipFill>
-                    <a:blip r:embed="rId6">
+                    <a:blip r:embed="rId8">
                       <a:extLst>
                         <a:ext uri="{28A0092B-C50C-407E-A947-70E740481C1C}">
                           <a14:useLocalDpi xmlns:a14="http://schemas.microsoft.com/office/drawing/2010/main" val="0"/>
@@ -319,7 +319,7 @@
                     </pic:cNvPicPr>
                   </pic:nvPicPr>
                   <pic:blipFill>
-                    <a:blip r:embed="rId7">
+                    <a:blip r:embed="rId9">
                       <a:extLst>
                         <a:ext uri="{28A0092B-C50C-407E-A947-70E740481C1C}">
                           <a14:useLocalDpi xmlns:a14="http://schemas.microsoft.com/office/drawing/2010/main" val="0"/>
@@ -430,7 +430,7 @@
                     </pic:cNvPicPr>
                   </pic:nvPicPr>
                   <pic:blipFill>
-                    <a:blip r:embed="rId5">
+                    <a:blip r:embed="rId7">
                       <a:extLst>
                         <a:ext uri="{28A0092B-C50C-407E-A947-70E740481C1C}">
                           <a14:useLocalDpi xmlns:a14="http://schemas.microsoft.com/office/drawing/2010/main" val="0"/>
@@ -493,6 +493,7 @@
         <w:ind w:left="1080"/>
       </w:pPr>
       <w:r>
+        <w:lastRenderedPageBreak/>
         <w:t xml:space="preserve">First packet sent by </w:t>
       </w:r>
       <w:proofErr w:type="spellStart"/>
@@ -530,7 +531,7 @@
                     </pic:cNvPicPr>
                   </pic:nvPicPr>
                   <pic:blipFill>
-                    <a:blip r:embed="rId8">
+                    <a:blip r:embed="rId10">
                       <a:extLst>
                         <a:ext uri="{28A0092B-C50C-407E-A947-70E740481C1C}">
                           <a14:useLocalDpi xmlns:a14="http://schemas.microsoft.com/office/drawing/2010/main" val="0"/>
@@ -561,8 +562,6 @@
           </wp:inline>
         </w:drawing>
       </w:r>
-      <w:bookmarkStart w:id="0" w:name="_GoBack"/>
-      <w:bookmarkEnd w:id="0"/>
     </w:p>
     <w:p>
       <w:pPr>
@@ -598,7 +597,10 @@
         <w:ind w:left="1080"/>
       </w:pPr>
       <w:r>
-        <w:t xml:space="preserve">First two packets sent by </w:t>
+        <w:t>First tw</w:t>
+      </w:r>
+      <w:r>
+        <w:t xml:space="preserve">o packets sent by </w:t>
       </w:r>
       <w:proofErr w:type="spellStart"/>
       <w:r>
@@ -607,6 +609,81 @@
       <w:proofErr w:type="spellEnd"/>
       <w:r>
         <w:t xml:space="preserve"> are lost</w:t>
+      </w:r>
+    </w:p>
+    <w:p>
+      <w:pPr>
+        <w:jc w:val="center"/>
+      </w:pPr>
+      <w:r>
+        <w:rPr>
+          <w:noProof/>
+        </w:rPr>
+        <w:drawing>
+          <wp:inline distT="0" distB="0" distL="0" distR="0" wp14:anchorId="08B67E46" wp14:editId="5C170777">
+            <wp:extent cx="4303169" cy="2200511"/>
+            <wp:effectExtent l="0" t="0" r="0" b="9525"/>
+            <wp:docPr id="6" name="Picture 6" descr="../../../../Desktop/Screen%20Shot%202018-02-20%20at%203.44.51%20P"/>
+            <wp:cNvGraphicFramePr>
+              <a:graphicFrameLocks xmlns:a="http://schemas.openxmlformats.org/drawingml/2006/main" noChangeAspect="1"/>
+            </wp:cNvGraphicFramePr>
+            <a:graphic xmlns:a="http://schemas.openxmlformats.org/drawingml/2006/main">
+              <a:graphicData uri="http://schemas.openxmlformats.org/drawingml/2006/picture">
+                <pic:pic xmlns:pic="http://schemas.openxmlformats.org/drawingml/2006/picture">
+                  <pic:nvPicPr>
+                    <pic:cNvPr id="0" name="Picture 4" descr="../../../../Desktop/Screen%20Shot%202018-02-20%20at%203.44.51%20P"/>
+                    <pic:cNvPicPr>
+                      <a:picLocks noChangeAspect="1" noChangeArrowheads="1"/>
+                    </pic:cNvPicPr>
+                  </pic:nvPicPr>
+                  <pic:blipFill>
+                    <a:blip r:embed="rId10">
+                      <a:extLst>
+                        <a:ext uri="{28A0092B-C50C-407E-A947-70E740481C1C}">
+                          <a14:useLocalDpi xmlns:a14="http://schemas.microsoft.com/office/drawing/2010/main" val="0"/>
+                        </a:ext>
+                      </a:extLst>
+                    </a:blip>
+                    <a:srcRect/>
+                    <a:stretch>
+                      <a:fillRect/>
+                    </a:stretch>
+                  </pic:blipFill>
+                  <pic:spPr bwMode="auto">
+                    <a:xfrm>
+                      <a:off x="0" y="0"/>
+                      <a:ext cx="4303169" cy="2200511"/>
+                    </a:xfrm>
+                    <a:prstGeom prst="rect">
+                      <a:avLst/>
+                    </a:prstGeom>
+                    <a:noFill/>
+                    <a:ln>
+                      <a:noFill/>
+                    </a:ln>
+                  </pic:spPr>
+                </pic:pic>
+              </a:graphicData>
+            </a:graphic>
+          </wp:inline>
+        </w:drawing>
+      </w:r>
+    </w:p>
+    <w:p>
+      <w:pPr>
+        <w:pStyle w:val="ListParagraph"/>
+        <w:ind w:left="1080"/>
+      </w:pPr>
+      <w:r>
+        <w:t>Client tries to send the first packet up to 10 times, and then infers that the server is unreachable. Client terminates.</w:t>
+      </w:r>
+      <w:r>
+        <w:t xml:space="preserve"> Same situation would happen for the second packet if the first packet has made it</w:t>
+      </w:r>
+    </w:p>
+    <w:p>
+      <w:r>
+        <w:br w:type="page"/>
       </w:r>
     </w:p>
     <w:p>
@@ -619,6 +696,7 @@
         <w:ind w:left="1080"/>
       </w:pPr>
       <w:r>
+        <w:lastRenderedPageBreak/>
         <w:t xml:space="preserve">Second packet sent by </w:t>
       </w:r>
       <w:proofErr w:type="spellStart"/>
@@ -629,6 +707,66 @@
       <w:r>
         <w:t xml:space="preserve"> is lost</w:t>
       </w:r>
+    </w:p>
+    <w:p>
+      <w:pPr>
+        <w:jc w:val="center"/>
+      </w:pPr>
+      <w:r>
+        <w:rPr>
+          <w:noProof/>
+        </w:rPr>
+        <w:drawing>
+          <wp:inline distT="0" distB="0" distL="0" distR="0" wp14:anchorId="103B4C4B" wp14:editId="4DEA9603">
+            <wp:extent cx="3990975" cy="2085975"/>
+            <wp:effectExtent l="0" t="0" r="9525" b="9525"/>
+            <wp:docPr id="8" name="Picture 8"/>
+            <wp:cNvGraphicFramePr>
+              <a:graphicFrameLocks xmlns:a="http://schemas.openxmlformats.org/drawingml/2006/main" noChangeAspect="1"/>
+            </wp:cNvGraphicFramePr>
+            <a:graphic xmlns:a="http://schemas.openxmlformats.org/drawingml/2006/main">
+              <a:graphicData uri="http://schemas.openxmlformats.org/drawingml/2006/picture">
+                <pic:pic xmlns:pic="http://schemas.openxmlformats.org/drawingml/2006/picture">
+                  <pic:nvPicPr>
+                    <pic:cNvPr id="1" name=""/>
+                    <pic:cNvPicPr/>
+                  </pic:nvPicPr>
+                  <pic:blipFill>
+                    <a:blip r:embed="rId11"/>
+                    <a:stretch>
+                      <a:fillRect/>
+                    </a:stretch>
+                  </pic:blipFill>
+                  <pic:spPr>
+                    <a:xfrm>
+                      <a:off x="0" y="0"/>
+                      <a:ext cx="3990975" cy="2085975"/>
+                    </a:xfrm>
+                    <a:prstGeom prst="rect">
+                      <a:avLst/>
+                    </a:prstGeom>
+                  </pic:spPr>
+                </pic:pic>
+              </a:graphicData>
+            </a:graphic>
+          </wp:inline>
+        </w:drawing>
+      </w:r>
+    </w:p>
+    <w:p>
+      <w:pPr>
+        <w:pStyle w:val="ListParagraph"/>
+        <w:ind w:left="1080"/>
+      </w:pPr>
+      <w:r>
+        <w:t>First packet makes it so server. Upon receiving ACK 1, the second packet tries to send and times out for up to 10 times. Client then terminates – assuming server is unreachable.</w:t>
+      </w:r>
+    </w:p>
+    <w:p>
+      <w:pPr>
+        <w:pStyle w:val="ListParagraph"/>
+        <w:ind w:left="1080"/>
+      </w:pPr>
     </w:p>
     <w:p>
       <w:pPr>
@@ -645,6 +783,68 @@
     </w:p>
     <w:p>
       <w:pPr>
+        <w:jc w:val="center"/>
+      </w:pPr>
+      <w:r>
+        <w:rPr>
+          <w:noProof/>
+        </w:rPr>
+        <w:drawing>
+          <wp:inline distT="0" distB="0" distL="0" distR="0" wp14:anchorId="7D1B7182" wp14:editId="20DE9026">
+            <wp:extent cx="4086225" cy="2362200"/>
+            <wp:effectExtent l="0" t="0" r="9525" b="0"/>
+            <wp:docPr id="10" name="Picture 10"/>
+            <wp:cNvGraphicFramePr>
+              <a:graphicFrameLocks xmlns:a="http://schemas.openxmlformats.org/drawingml/2006/main" noChangeAspect="1"/>
+            </wp:cNvGraphicFramePr>
+            <a:graphic xmlns:a="http://schemas.openxmlformats.org/drawingml/2006/main">
+              <a:graphicData uri="http://schemas.openxmlformats.org/drawingml/2006/picture">
+                <pic:pic xmlns:pic="http://schemas.openxmlformats.org/drawingml/2006/picture">
+                  <pic:nvPicPr>
+                    <pic:cNvPr id="1" name=""/>
+                    <pic:cNvPicPr/>
+                  </pic:nvPicPr>
+                  <pic:blipFill>
+                    <a:blip r:embed="rId12"/>
+                    <a:stretch>
+                      <a:fillRect/>
+                    </a:stretch>
+                  </pic:blipFill>
+                  <pic:spPr>
+                    <a:xfrm>
+                      <a:off x="0" y="0"/>
+                      <a:ext cx="4086225" cy="2362200"/>
+                    </a:xfrm>
+                    <a:prstGeom prst="rect">
+                      <a:avLst/>
+                    </a:prstGeom>
+                  </pic:spPr>
+                </pic:pic>
+              </a:graphicData>
+            </a:graphic>
+          </wp:inline>
+        </w:drawing>
+      </w:r>
+    </w:p>
+    <w:p>
+      <w:pPr>
+        <w:pStyle w:val="ListParagraph"/>
+        <w:ind w:left="1080"/>
+      </w:pPr>
+      <w:r>
+        <w:t>First ACK never makes it to the client. Client times out up to 10 times and then assumes the server is unreachable</w:t>
+      </w:r>
+      <w:r>
+        <w:t>.</w:t>
+      </w:r>
+    </w:p>
+    <w:p>
+      <w:r>
+        <w:br w:type="page"/>
+      </w:r>
+    </w:p>
+    <w:p>
+      <w:pPr>
         <w:pStyle w:val="ListParagraph"/>
         <w:numPr>
           <w:ilvl w:val="1"/>
@@ -653,8 +853,72 @@
         <w:ind w:left="1080"/>
       </w:pPr>
       <w:r>
+        <w:lastRenderedPageBreak/>
         <w:t>First two packets sent by the server are lost</w:t>
       </w:r>
+    </w:p>
+    <w:p>
+      <w:pPr>
+        <w:jc w:val="center"/>
+      </w:pPr>
+      <w:r>
+        <w:rPr>
+          <w:noProof/>
+        </w:rPr>
+        <w:drawing>
+          <wp:inline distT="0" distB="0" distL="0" distR="0" wp14:anchorId="1119848A" wp14:editId="1AFE6160">
+            <wp:extent cx="4086225" cy="2362200"/>
+            <wp:effectExtent l="0" t="0" r="9525" b="0"/>
+            <wp:docPr id="11" name="Picture 11"/>
+            <wp:cNvGraphicFramePr>
+              <a:graphicFrameLocks xmlns:a="http://schemas.openxmlformats.org/drawingml/2006/main" noChangeAspect="1"/>
+            </wp:cNvGraphicFramePr>
+            <a:graphic xmlns:a="http://schemas.openxmlformats.org/drawingml/2006/main">
+              <a:graphicData uri="http://schemas.openxmlformats.org/drawingml/2006/picture">
+                <pic:pic xmlns:pic="http://schemas.openxmlformats.org/drawingml/2006/picture">
+                  <pic:nvPicPr>
+                    <pic:cNvPr id="1" name=""/>
+                    <pic:cNvPicPr/>
+                  </pic:nvPicPr>
+                  <pic:blipFill>
+                    <a:blip r:embed="rId12"/>
+                    <a:stretch>
+                      <a:fillRect/>
+                    </a:stretch>
+                  </pic:blipFill>
+                  <pic:spPr>
+                    <a:xfrm>
+                      <a:off x="0" y="0"/>
+                      <a:ext cx="4086225" cy="2362200"/>
+                    </a:xfrm>
+                    <a:prstGeom prst="rect">
+                      <a:avLst/>
+                    </a:prstGeom>
+                  </pic:spPr>
+                </pic:pic>
+              </a:graphicData>
+            </a:graphic>
+          </wp:inline>
+        </w:drawing>
+      </w:r>
+    </w:p>
+    <w:p>
+      <w:pPr>
+        <w:pStyle w:val="ListParagraph"/>
+        <w:ind w:left="1080"/>
+      </w:pPr>
+      <w:r>
+        <w:t>First ACK never makes it to the client. Client times out up to 10 times and then assumes the server is unreachable.</w:t>
+      </w:r>
+      <w:r>
+        <w:t xml:space="preserve"> Same things happens if the first ACK makes it but the second ACK gets stuck</w:t>
+      </w:r>
+    </w:p>
+    <w:p>
+      <w:pPr>
+        <w:pStyle w:val="ListParagraph"/>
+        <w:ind w:left="1080"/>
+      </w:pPr>
     </w:p>
     <w:p>
       <w:pPr>
@@ -666,8 +930,71 @@
         <w:ind w:left="1080"/>
       </w:pPr>
       <w:r>
-        <w:t>First data packet sent by the server is lost</w:t>
-      </w:r>
+        <w:t>First data p</w:t>
+      </w:r>
+      <w:r>
+        <w:t>acket sent by the server is lost</w:t>
+      </w:r>
+    </w:p>
+    <w:p>
+      <w:pPr>
+        <w:jc w:val="center"/>
+      </w:pPr>
+      <w:r>
+        <w:rPr>
+          <w:noProof/>
+        </w:rPr>
+        <w:drawing>
+          <wp:inline distT="0" distB="0" distL="0" distR="0" wp14:anchorId="12A655E4" wp14:editId="1239C6F3">
+            <wp:extent cx="4038600" cy="2181225"/>
+            <wp:effectExtent l="0" t="0" r="0" b="9525"/>
+            <wp:docPr id="13" name="Picture 13"/>
+            <wp:cNvGraphicFramePr>
+              <a:graphicFrameLocks xmlns:a="http://schemas.openxmlformats.org/drawingml/2006/main" noChangeAspect="1"/>
+            </wp:cNvGraphicFramePr>
+            <a:graphic xmlns:a="http://schemas.openxmlformats.org/drawingml/2006/main">
+              <a:graphicData uri="http://schemas.openxmlformats.org/drawingml/2006/picture">
+                <pic:pic xmlns:pic="http://schemas.openxmlformats.org/drawingml/2006/picture">
+                  <pic:nvPicPr>
+                    <pic:cNvPr id="1" name=""/>
+                    <pic:cNvPicPr/>
+                  </pic:nvPicPr>
+                  <pic:blipFill>
+                    <a:blip r:embed="rId13"/>
+                    <a:stretch>
+                      <a:fillRect/>
+                    </a:stretch>
+                  </pic:blipFill>
+                  <pic:spPr>
+                    <a:xfrm>
+                      <a:off x="0" y="0"/>
+                      <a:ext cx="4038600" cy="2181225"/>
+                    </a:xfrm>
+                    <a:prstGeom prst="rect">
+                      <a:avLst/>
+                    </a:prstGeom>
+                  </pic:spPr>
+                </pic:pic>
+              </a:graphicData>
+            </a:graphic>
+          </wp:inline>
+        </w:drawing>
+      </w:r>
+    </w:p>
+    <w:p>
+      <w:pPr>
+        <w:pStyle w:val="ListParagraph"/>
+        <w:ind w:left="1080"/>
+      </w:pPr>
+      <w:r>
+        <w:t>First ACK never makes it. Client times out after 10 sends.</w:t>
+      </w:r>
+    </w:p>
+    <w:p>
+      <w:pPr>
+        <w:pStyle w:val="ListParagraph"/>
+        <w:ind w:left="1080"/>
+      </w:pPr>
     </w:p>
     <w:p>
       <w:pPr>
@@ -686,15 +1013,29 @@
       <w:pPr>
         <w:pStyle w:val="ListParagraph"/>
         <w:numPr>
-          <w:ilvl w:val="0"/>
+          <w:ilvl w:val="1"/>
           <w:numId w:val="1"/>
         </w:numPr>
-        <w:ind w:left="360"/>
-      </w:pPr>
-      <w:r>
-        <w:t>Receive Data Use Cases</w:t>
-      </w:r>
-    </w:p>
+        <w:ind w:left="1080"/>
+      </w:pPr>
+      <w:r>
+        <w:t>Data packet loss leading to no ACKs</w:t>
+      </w:r>
+    </w:p>
+    <w:p>
+      <w:pPr>
+        <w:pStyle w:val="ListParagraph"/>
+        <w:numPr>
+          <w:ilvl w:val="1"/>
+          <w:numId w:val="1"/>
+        </w:numPr>
+        <w:ind w:left="1080"/>
+      </w:pPr>
+      <w:r>
+        <w:t>ACK never makes it back to client</w:t>
+      </w:r>
+    </w:p>
+    <w:p/>
     <w:p>
       <w:pPr>
         <w:pStyle w:val="ListParagraph"/>
@@ -705,8 +1046,298 @@
         <w:ind w:left="360"/>
       </w:pPr>
       <w:r>
+        <w:t>Receive Data Use Cases</w:t>
+      </w:r>
+    </w:p>
+    <w:p>
+      <w:pPr>
+        <w:pStyle w:val="ListParagraph"/>
+        <w:numPr>
+          <w:ilvl w:val="1"/>
+          <w:numId w:val="1"/>
+        </w:numPr>
+        <w:ind w:left="1080"/>
+        <w:rPr>
+          <w:b/>
+        </w:rPr>
+      </w:pPr>
+      <w:r>
+        <w:rPr>
+          <w:b/>
+        </w:rPr>
+        <w:t>Data sequence number is the one you expect</w:t>
+      </w:r>
+    </w:p>
+    <w:p>
+      <w:pPr>
+        <w:pStyle w:val="ListParagraph"/>
+        <w:ind w:left="1080"/>
+      </w:pPr>
+      <w:r>
+        <w:t>Send back an ACK</w:t>
+      </w:r>
+    </w:p>
+    <w:p>
+      <w:pPr>
+        <w:pStyle w:val="ListParagraph"/>
+        <w:ind w:left="1080"/>
+      </w:pPr>
+    </w:p>
+    <w:p>
+      <w:pPr>
+        <w:pStyle w:val="ListParagraph"/>
+        <w:numPr>
+          <w:ilvl w:val="1"/>
+          <w:numId w:val="1"/>
+        </w:numPr>
+        <w:ind w:left="1080"/>
+        <w:rPr>
+          <w:b/>
+        </w:rPr>
+      </w:pPr>
+      <w:r>
+        <w:rPr>
+          <w:b/>
+        </w:rPr>
+        <w:t>Data sequence number is a duplicate of one you have already received</w:t>
+      </w:r>
+    </w:p>
+    <w:p>
+      <w:pPr>
+        <w:pStyle w:val="ListParagraph"/>
+        <w:ind w:left="1080"/>
+      </w:pPr>
+      <w:r>
+        <w:t>Toss the incoming message and ACK that sequence number again.</w:t>
+      </w:r>
+    </w:p>
+    <w:p>
+      <w:pPr>
+        <w:pStyle w:val="ListParagraph"/>
+        <w:ind w:left="1080"/>
+      </w:pPr>
+    </w:p>
+    <w:p>
+      <w:pPr>
+        <w:pStyle w:val="ListParagraph"/>
+        <w:numPr>
+          <w:ilvl w:val="1"/>
+          <w:numId w:val="1"/>
+        </w:numPr>
+        <w:ind w:left="1080"/>
+        <w:rPr>
+          <w:b/>
+        </w:rPr>
+      </w:pPr>
+      <w:r>
+        <w:rPr>
+          <w:b/>
+        </w:rPr>
+        <w:t>The data packet is corrupted</w:t>
+      </w:r>
+    </w:p>
+    <w:p>
+      <w:pPr>
+        <w:pStyle w:val="ListParagraph"/>
+        <w:ind w:left="1080"/>
+      </w:pPr>
+      <w:r>
+        <w:t>Toss the incoming message and do not ACK</w:t>
+      </w:r>
+    </w:p>
+    <w:p>
+      <w:pPr>
+        <w:pStyle w:val="ListParagraph"/>
+        <w:numPr>
+          <w:ilvl w:val="1"/>
+          <w:numId w:val="1"/>
+        </w:numPr>
+        <w:ind w:left="1080"/>
+        <w:rPr>
+          <w:b/>
+        </w:rPr>
+      </w:pPr>
+      <w:r>
+        <w:rPr>
+          <w:b/>
+        </w:rPr>
+        <w:lastRenderedPageBreak/>
+        <w:t>The ACK is corrupted</w:t>
+      </w:r>
+    </w:p>
+    <w:p>
+      <w:pPr>
+        <w:pStyle w:val="ListParagraph"/>
+        <w:ind w:left="1080"/>
+      </w:pPr>
+      <w:r>
+        <w:t>Send the sequence again.</w:t>
+      </w:r>
+    </w:p>
+    <w:p/>
+    <w:p>
+      <w:pPr>
+        <w:pStyle w:val="ListParagraph"/>
+        <w:numPr>
+          <w:ilvl w:val="0"/>
+          <w:numId w:val="1"/>
+        </w:numPr>
+        <w:ind w:left="360"/>
+      </w:pPr>
+      <w:r>
         <w:t>Last Packet Flow Diagram</w:t>
       </w:r>
+    </w:p>
+    <w:p>
+      <w:pPr>
+        <w:pStyle w:val="ListParagraph"/>
+        <w:numPr>
+          <w:ilvl w:val="1"/>
+          <w:numId w:val="1"/>
+        </w:numPr>
+        <w:ind w:left="990"/>
+      </w:pPr>
+      <w:r>
+        <w:t>Last data packet is lost</w:t>
+      </w:r>
+    </w:p>
+    <w:p>
+      <w:pPr>
+        <w:jc w:val="center"/>
+      </w:pPr>
+      <w:r>
+        <w:rPr>
+          <w:noProof/>
+        </w:rPr>
+        <w:drawing>
+          <wp:inline distT="0" distB="0" distL="0" distR="0" wp14:anchorId="51132E18" wp14:editId="67DC1F7D">
+            <wp:extent cx="4086225" cy="1924050"/>
+            <wp:effectExtent l="0" t="0" r="9525" b="0"/>
+            <wp:docPr id="15" name="Picture 15"/>
+            <wp:cNvGraphicFramePr>
+              <a:graphicFrameLocks xmlns:a="http://schemas.openxmlformats.org/drawingml/2006/main" noChangeAspect="1"/>
+            </wp:cNvGraphicFramePr>
+            <a:graphic xmlns:a="http://schemas.openxmlformats.org/drawingml/2006/main">
+              <a:graphicData uri="http://schemas.openxmlformats.org/drawingml/2006/picture">
+                <pic:pic xmlns:pic="http://schemas.openxmlformats.org/drawingml/2006/picture">
+                  <pic:nvPicPr>
+                    <pic:cNvPr id="1" name=""/>
+                    <pic:cNvPicPr/>
+                  </pic:nvPicPr>
+                  <pic:blipFill>
+                    <a:blip r:embed="rId14"/>
+                    <a:stretch>
+                      <a:fillRect/>
+                    </a:stretch>
+                  </pic:blipFill>
+                  <pic:spPr>
+                    <a:xfrm>
+                      <a:off x="0" y="0"/>
+                      <a:ext cx="4086225" cy="1924050"/>
+                    </a:xfrm>
+                    <a:prstGeom prst="rect">
+                      <a:avLst/>
+                    </a:prstGeom>
+                  </pic:spPr>
+                </pic:pic>
+              </a:graphicData>
+            </a:graphic>
+          </wp:inline>
+        </w:drawing>
+      </w:r>
+    </w:p>
+    <w:p>
+      <w:pPr>
+        <w:pStyle w:val="ListParagraph"/>
+        <w:ind w:left="990"/>
+      </w:pPr>
+      <w:r>
+        <w:t>Last packet sends up to 10 times but never receives an ACK. Server is unreachable, so client terminates.</w:t>
+      </w:r>
+    </w:p>
+    <w:p>
+      <w:pPr>
+        <w:pStyle w:val="ListParagraph"/>
+        <w:ind w:left="990"/>
+      </w:pPr>
+    </w:p>
+    <w:p>
+      <w:pPr>
+        <w:pStyle w:val="ListParagraph"/>
+        <w:numPr>
+          <w:ilvl w:val="1"/>
+          <w:numId w:val="1"/>
+        </w:numPr>
+        <w:ind w:left="990"/>
+      </w:pPr>
+      <w:r>
+        <w:t xml:space="preserve">ACK from </w:t>
+      </w:r>
+      <w:proofErr w:type="spellStart"/>
+      <w:r>
+        <w:t>rcopy</w:t>
+      </w:r>
+      <w:proofErr w:type="spellEnd"/>
+      <w:r>
+        <w:t xml:space="preserve"> for last data packet is lost</w:t>
+      </w:r>
+    </w:p>
+    <w:p>
+      <w:pPr>
+        <w:jc w:val="center"/>
+      </w:pPr>
+      <w:r>
+        <w:rPr>
+          <w:noProof/>
+        </w:rPr>
+        <w:drawing>
+          <wp:inline distT="0" distB="0" distL="0" distR="0" wp14:anchorId="13FC4DAD" wp14:editId="513C937A">
+            <wp:extent cx="3990975" cy="2324100"/>
+            <wp:effectExtent l="0" t="0" r="9525" b="0"/>
+            <wp:docPr id="14" name="Picture 14"/>
+            <wp:cNvGraphicFramePr>
+              <a:graphicFrameLocks xmlns:a="http://schemas.openxmlformats.org/drawingml/2006/main" noChangeAspect="1"/>
+            </wp:cNvGraphicFramePr>
+            <a:graphic xmlns:a="http://schemas.openxmlformats.org/drawingml/2006/main">
+              <a:graphicData uri="http://schemas.openxmlformats.org/drawingml/2006/picture">
+                <pic:pic xmlns:pic="http://schemas.openxmlformats.org/drawingml/2006/picture">
+                  <pic:nvPicPr>
+                    <pic:cNvPr id="1" name=""/>
+                    <pic:cNvPicPr/>
+                  </pic:nvPicPr>
+                  <pic:blipFill>
+                    <a:blip r:embed="rId15"/>
+                    <a:stretch>
+                      <a:fillRect/>
+                    </a:stretch>
+                  </pic:blipFill>
+                  <pic:spPr>
+                    <a:xfrm>
+                      <a:off x="0" y="0"/>
+                      <a:ext cx="3990975" cy="2324100"/>
+                    </a:xfrm>
+                    <a:prstGeom prst="rect">
+                      <a:avLst/>
+                    </a:prstGeom>
+                  </pic:spPr>
+                </pic:pic>
+              </a:graphicData>
+            </a:graphic>
+          </wp:inline>
+        </w:drawing>
+      </w:r>
+    </w:p>
+    <w:p>
+      <w:pPr>
+        <w:pStyle w:val="ListParagraph"/>
+        <w:ind w:left="990"/>
+      </w:pPr>
+    </w:p>
+    <w:p>
+      <w:pPr>
+        <w:pStyle w:val="ListParagraph"/>
+        <w:ind w:left="990"/>
+      </w:pPr>
     </w:p>
     <w:p>
       <w:r>
@@ -727,21 +1358,370 @@
           <w:sz w:val="28"/>
           <w:szCs w:val="28"/>
         </w:rPr>
+        <w:lastRenderedPageBreak/>
         <w:t>Part 2: State Diagram</w:t>
       </w:r>
     </w:p>
+    <w:p>
+      <w:pPr>
+        <w:rPr>
+          <w:b/>
+          <w:szCs w:val="22"/>
+        </w:rPr>
+      </w:pPr>
+      <w:r>
+        <w:rPr>
+          <w:b/>
+          <w:szCs w:val="22"/>
+        </w:rPr>
+        <w:t xml:space="preserve">Client: RCOPY </w:t>
+      </w:r>
+      <w:r>
+        <w:rPr>
+          <w:b/>
+          <w:szCs w:val="22"/>
+        </w:rPr>
+        <w:t>–</w:t>
+      </w:r>
+    </w:p>
+    <w:p>
+      <w:pPr>
+        <w:rPr>
+          <w:b/>
+          <w:szCs w:val="22"/>
+        </w:rPr>
+      </w:pPr>
+    </w:p>
+    <w:p>
+      <w:pPr>
+        <w:rPr>
+          <w:szCs w:val="22"/>
+        </w:rPr>
+      </w:pPr>
+      <w:r>
+        <w:rPr>
+          <w:noProof/>
+        </w:rPr>
+        <w:drawing>
+          <wp:inline distT="0" distB="0" distL="0" distR="0" wp14:anchorId="41CDD391" wp14:editId="2F01BA99">
+            <wp:extent cx="5943600" cy="6687820"/>
+            <wp:effectExtent l="0" t="0" r="0" b="0"/>
+            <wp:docPr id="16" name="Picture 16"/>
+            <wp:cNvGraphicFramePr>
+              <a:graphicFrameLocks xmlns:a="http://schemas.openxmlformats.org/drawingml/2006/main" noChangeAspect="1"/>
+            </wp:cNvGraphicFramePr>
+            <a:graphic xmlns:a="http://schemas.openxmlformats.org/drawingml/2006/main">
+              <a:graphicData uri="http://schemas.openxmlformats.org/drawingml/2006/picture">
+                <pic:pic xmlns:pic="http://schemas.openxmlformats.org/drawingml/2006/picture">
+                  <pic:nvPicPr>
+                    <pic:cNvPr id="1" name=""/>
+                    <pic:cNvPicPr/>
+                  </pic:nvPicPr>
+                  <pic:blipFill>
+                    <a:blip r:embed="rId16"/>
+                    <a:stretch>
+                      <a:fillRect/>
+                    </a:stretch>
+                  </pic:blipFill>
+                  <pic:spPr>
+                    <a:xfrm>
+                      <a:off x="0" y="0"/>
+                      <a:ext cx="5943600" cy="6687820"/>
+                    </a:xfrm>
+                    <a:prstGeom prst="rect">
+                      <a:avLst/>
+                    </a:prstGeom>
+                  </pic:spPr>
+                </pic:pic>
+              </a:graphicData>
+            </a:graphic>
+          </wp:inline>
+        </w:drawing>
+      </w:r>
+    </w:p>
+    <w:p>
+      <w:pPr>
+        <w:rPr>
+          <w:b/>
+          <w:szCs w:val="22"/>
+        </w:rPr>
+      </w:pPr>
+      <w:r>
+        <w:rPr>
+          <w:b/>
+          <w:szCs w:val="22"/>
+        </w:rPr>
+        <w:br w:type="page"/>
+      </w:r>
+    </w:p>
+    <w:p>
+      <w:pPr>
+        <w:rPr>
+          <w:b/>
+          <w:szCs w:val="22"/>
+        </w:rPr>
+      </w:pPr>
+      <w:r>
+        <w:rPr>
+          <w:b/>
+          <w:szCs w:val="22"/>
+        </w:rPr>
+        <w:lastRenderedPageBreak/>
+        <w:t xml:space="preserve">Server </w:t>
+      </w:r>
+      <w:r>
+        <w:rPr>
+          <w:b/>
+          <w:szCs w:val="22"/>
+        </w:rPr>
+        <w:t xml:space="preserve">– </w:t>
+      </w:r>
+    </w:p>
+    <w:p>
+      <w:pPr>
+        <w:rPr>
+          <w:b/>
+          <w:szCs w:val="22"/>
+        </w:rPr>
+      </w:pPr>
+    </w:p>
+    <w:p>
+      <w:pPr>
+        <w:rPr>
+          <w:b/>
+          <w:szCs w:val="22"/>
+        </w:rPr>
+      </w:pPr>
+      <w:bookmarkStart w:id="0" w:name="_GoBack"/>
+      <w:r>
+        <w:rPr>
+          <w:noProof/>
+        </w:rPr>
+        <w:drawing>
+          <wp:inline distT="0" distB="0" distL="0" distR="0" wp14:anchorId="1921964A" wp14:editId="57AB2C70">
+            <wp:extent cx="5943600" cy="6585585"/>
+            <wp:effectExtent l="0" t="0" r="0" b="5715"/>
+            <wp:docPr id="17" name="Picture 17"/>
+            <wp:cNvGraphicFramePr>
+              <a:graphicFrameLocks xmlns:a="http://schemas.openxmlformats.org/drawingml/2006/main" noChangeAspect="1"/>
+            </wp:cNvGraphicFramePr>
+            <a:graphic xmlns:a="http://schemas.openxmlformats.org/drawingml/2006/main">
+              <a:graphicData uri="http://schemas.openxmlformats.org/drawingml/2006/picture">
+                <pic:pic xmlns:pic="http://schemas.openxmlformats.org/drawingml/2006/picture">
+                  <pic:nvPicPr>
+                    <pic:cNvPr id="1" name=""/>
+                    <pic:cNvPicPr/>
+                  </pic:nvPicPr>
+                  <pic:blipFill>
+                    <a:blip r:embed="rId17"/>
+                    <a:stretch>
+                      <a:fillRect/>
+                    </a:stretch>
+                  </pic:blipFill>
+                  <pic:spPr>
+                    <a:xfrm>
+                      <a:off x="0" y="0"/>
+                      <a:ext cx="5943600" cy="6585585"/>
+                    </a:xfrm>
+                    <a:prstGeom prst="rect">
+                      <a:avLst/>
+                    </a:prstGeom>
+                  </pic:spPr>
+                </pic:pic>
+              </a:graphicData>
+            </a:graphic>
+          </wp:inline>
+        </w:drawing>
+      </w:r>
+      <w:bookmarkEnd w:id="0"/>
+    </w:p>
     <w:sectPr>
+      <w:headerReference w:type="default" r:id="rId18"/>
+      <w:headerReference w:type="first" r:id="rId19"/>
       <w:pgSz w:w="12240" w:h="15840"/>
       <w:pgMar w:top="1440" w:right="1440" w:bottom="1440" w:left="1440" w:header="720" w:footer="720" w:gutter="0"/>
       <w:cols w:space="720"/>
+      <w:titlePg/>
       <w:docGrid w:linePitch="360"/>
     </w:sectPr>
   </w:body>
 </w:document>
 </file>
 
+<file path=word/endnotes.xml><?xml version="1.0" encoding="utf-8"?>
+<w:endnotes xmlns:wpc="http://schemas.microsoft.com/office/word/2010/wordprocessingCanvas" xmlns:mc="http://schemas.openxmlformats.org/markup-compatibility/2006" xmlns:o="urn:schemas-microsoft-com:office:office" xmlns:r="http://schemas.openxmlformats.org/officeDocument/2006/relationships" xmlns:m="http://schemas.openxmlformats.org/officeDocument/2006/math" xmlns:v="urn:schemas-microsoft-com:vml" xmlns:wp14="http://schemas.microsoft.com/office/word/2010/wordprocessingDrawing" xmlns:wp="http://schemas.openxmlformats.org/drawingml/2006/wordprocessingDrawing" xmlns:w10="urn:schemas-microsoft-com:office:word" xmlns:w="http://schemas.openxmlformats.org/wordprocessingml/2006/main" xmlns:w14="http://schemas.microsoft.com/office/word/2010/wordml" xmlns:w15="http://schemas.microsoft.com/office/word/2012/wordml" xmlns:wpg="http://schemas.microsoft.com/office/word/2010/wordprocessingGroup" xmlns:wpi="http://schemas.microsoft.com/office/word/2010/wordprocessingInk" xmlns:wne="http://schemas.microsoft.com/office/word/2006/wordml" xmlns:wps="http://schemas.microsoft.com/office/word/2010/wordprocessingShape" mc:Ignorable="w14 w15 wp14">
+  <w:endnote w:type="separator" w:id="-1">
+    <w:p>
+      <w:r>
+        <w:separator/>
+      </w:r>
+    </w:p>
+  </w:endnote>
+  <w:endnote w:type="continuationSeparator" w:id="0">
+    <w:p>
+      <w:r>
+        <w:continuationSeparator/>
+      </w:r>
+    </w:p>
+  </w:endnote>
+</w:endnotes>
+</file>
+
+<file path=word/footnotes.xml><?xml version="1.0" encoding="utf-8"?>
+<w:footnotes xmlns:wpc="http://schemas.microsoft.com/office/word/2010/wordprocessingCanvas" xmlns:mc="http://schemas.openxmlformats.org/markup-compatibility/2006" xmlns:o="urn:schemas-microsoft-com:office:office" xmlns:r="http://schemas.openxmlformats.org/officeDocument/2006/relationships" xmlns:m="http://schemas.openxmlformats.org/officeDocument/2006/math" xmlns:v="urn:schemas-microsoft-com:vml" xmlns:wp14="http://schemas.microsoft.com/office/word/2010/wordprocessingDrawing" xmlns:wp="http://schemas.openxmlformats.org/drawingml/2006/wordprocessingDrawing" xmlns:w10="urn:schemas-microsoft-com:office:word" xmlns:w="http://schemas.openxmlformats.org/wordprocessingml/2006/main" xmlns:w14="http://schemas.microsoft.com/office/word/2010/wordml" xmlns:w15="http://schemas.microsoft.com/office/word/2012/wordml" xmlns:wpg="http://schemas.microsoft.com/office/word/2010/wordprocessingGroup" xmlns:wpi="http://schemas.microsoft.com/office/word/2010/wordprocessingInk" xmlns:wne="http://schemas.microsoft.com/office/word/2006/wordml" xmlns:wps="http://schemas.microsoft.com/office/word/2010/wordprocessingShape" mc:Ignorable="w14 w15 wp14">
+  <w:footnote w:type="separator" w:id="-1">
+    <w:p>
+      <w:r>
+        <w:separator/>
+      </w:r>
+    </w:p>
+  </w:footnote>
+  <w:footnote w:type="continuationSeparator" w:id="0">
+    <w:p>
+      <w:r>
+        <w:continuationSeparator/>
+      </w:r>
+    </w:p>
+  </w:footnote>
+</w:footnotes>
+</file>
+
+<file path=word/header1.xml><?xml version="1.0" encoding="utf-8"?>
+<w:hdr xmlns:wpc="http://schemas.microsoft.com/office/word/2010/wordprocessingCanvas" xmlns:mc="http://schemas.openxmlformats.org/markup-compatibility/2006" xmlns:o="urn:schemas-microsoft-com:office:office" xmlns:r="http://schemas.openxmlformats.org/officeDocument/2006/relationships" xmlns:m="http://schemas.openxmlformats.org/officeDocument/2006/math" xmlns:v="urn:schemas-microsoft-com:vml" xmlns:wp14="http://schemas.microsoft.com/office/word/2010/wordprocessingDrawing" xmlns:wp="http://schemas.openxmlformats.org/drawingml/2006/wordprocessingDrawing" xmlns:w10="urn:schemas-microsoft-com:office:word" xmlns:w="http://schemas.openxmlformats.org/wordprocessingml/2006/main" xmlns:w14="http://schemas.microsoft.com/office/word/2010/wordml" xmlns:w15="http://schemas.microsoft.com/office/word/2012/wordml" xmlns:wpg="http://schemas.microsoft.com/office/word/2010/wordprocessingGroup" xmlns:wpi="http://schemas.microsoft.com/office/word/2010/wordprocessingInk" xmlns:wne="http://schemas.microsoft.com/office/word/2006/wordml" xmlns:wps="http://schemas.microsoft.com/office/word/2010/wordprocessingShape" mc:Ignorable="w14 w15 wp14">
+  <w:p>
+    <w:pPr>
+      <w:pStyle w:val="Header"/>
+      <w:jc w:val="right"/>
+    </w:pPr>
+    <w:r>
+      <w:t xml:space="preserve">Tang </w:t>
+    </w:r>
+    <w:sdt>
+      <w:sdtPr>
+        <w:id w:val="229501720"/>
+        <w:docPartObj>
+          <w:docPartGallery w:val="Page Numbers (Top of Page)"/>
+          <w:docPartUnique/>
+        </w:docPartObj>
+      </w:sdtPr>
+      <w:sdtEndPr>
+        <w:rPr>
+          <w:noProof/>
+        </w:rPr>
+      </w:sdtEndPr>
+      <w:sdtContent>
+        <w:r>
+          <w:fldChar w:fldCharType="begin"/>
+        </w:r>
+        <w:r>
+          <w:instrText xml:space="preserve"> PAGE   \* MERGEFORMAT </w:instrText>
+        </w:r>
+        <w:r>
+          <w:fldChar w:fldCharType="separate"/>
+        </w:r>
+        <w:r>
+          <w:rPr>
+            <w:noProof/>
+          </w:rPr>
+          <w:t>8</w:t>
+        </w:r>
+        <w:r>
+          <w:rPr>
+            <w:noProof/>
+          </w:rPr>
+          <w:fldChar w:fldCharType="end"/>
+        </w:r>
+      </w:sdtContent>
+    </w:sdt>
+  </w:p>
+  <w:p>
+    <w:pPr>
+      <w:pStyle w:val="Header"/>
+      <w:jc w:val="right"/>
+      <w:rPr>
+        <w:szCs w:val="22"/>
+      </w:rPr>
+    </w:pPr>
+  </w:p>
+</w:hdr>
+</file>
+
+<file path=word/header2.xml><?xml version="1.0" encoding="utf-8"?>
+<w:hdr xmlns:wpc="http://schemas.microsoft.com/office/word/2010/wordprocessingCanvas" xmlns:mc="http://schemas.openxmlformats.org/markup-compatibility/2006" xmlns:o="urn:schemas-microsoft-com:office:office" xmlns:r="http://schemas.openxmlformats.org/officeDocument/2006/relationships" xmlns:m="http://schemas.openxmlformats.org/officeDocument/2006/math" xmlns:v="urn:schemas-microsoft-com:vml" xmlns:wp14="http://schemas.microsoft.com/office/word/2010/wordprocessingDrawing" xmlns:wp="http://schemas.openxmlformats.org/drawingml/2006/wordprocessingDrawing" xmlns:w10="urn:schemas-microsoft-com:office:word" xmlns:w="http://schemas.openxmlformats.org/wordprocessingml/2006/main" xmlns:w14="http://schemas.microsoft.com/office/word/2010/wordml" xmlns:w15="http://schemas.microsoft.com/office/word/2012/wordml" xmlns:wpg="http://schemas.microsoft.com/office/word/2010/wordprocessingGroup" xmlns:wpi="http://schemas.microsoft.com/office/word/2010/wordprocessingInk" xmlns:wne="http://schemas.microsoft.com/office/word/2006/wordml" xmlns:wps="http://schemas.microsoft.com/office/word/2010/wordprocessingShape" mc:Ignorable="w14 w15 wp14">
+  <w:p>
+    <w:pPr>
+      <w:pStyle w:val="Header"/>
+      <w:jc w:val="right"/>
+      <w:rPr>
+        <w:noProof/>
+      </w:rPr>
+    </w:pPr>
+    <w:r>
+      <w:t>Bevin Tang</w:t>
+    </w:r>
+    <w:r>
+      <w:t xml:space="preserve"> </w:t>
+    </w:r>
+    <w:sdt>
+      <w:sdtPr>
+        <w:id w:val="1999687984"/>
+        <w:docPartObj>
+          <w:docPartGallery w:val="Page Numbers (Top of Page)"/>
+          <w:docPartUnique/>
+        </w:docPartObj>
+      </w:sdtPr>
+      <w:sdtEndPr>
+        <w:rPr>
+          <w:noProof/>
+        </w:rPr>
+      </w:sdtEndPr>
+      <w:sdtContent>
+        <w:r>
+          <w:fldChar w:fldCharType="begin"/>
+        </w:r>
+        <w:r>
+          <w:instrText xml:space="preserve"> PAGE   \* MERGEFORMAT </w:instrText>
+        </w:r>
+        <w:r>
+          <w:fldChar w:fldCharType="separate"/>
+        </w:r>
+        <w:r>
+          <w:rPr>
+            <w:noProof/>
+          </w:rPr>
+          <w:t>1</w:t>
+        </w:r>
+        <w:r>
+          <w:rPr>
+            <w:noProof/>
+          </w:rPr>
+          <w:fldChar w:fldCharType="end"/>
+        </w:r>
+      </w:sdtContent>
+    </w:sdt>
+  </w:p>
+  <w:p>
+    <w:pPr>
+      <w:pStyle w:val="Header"/>
+      <w:jc w:val="right"/>
+    </w:pPr>
+    <w:r>
+      <w:rPr>
+        <w:noProof/>
+      </w:rPr>
+      <w:t>CPE 464</w:t>
+    </w:r>
+  </w:p>
+  <w:p>
+    <w:pPr>
+      <w:pStyle w:val="Header"/>
+    </w:pPr>
+  </w:p>
+</w:hdr>
+</file>
+
 <file path=word/numbering.xml><?xml version="1.0" encoding="utf-8"?>
-<w:numbering xmlns:wpc="http://schemas.microsoft.com/office/word/2010/wordprocessingCanvas" xmlns:mo="http://schemas.microsoft.com/office/mac/office/2008/main" xmlns:mc="http://schemas.openxmlformats.org/markup-compatibility/2006" xmlns:mv="urn:schemas-microsoft-com:mac:vml" xmlns:o="urn:schemas-microsoft-com:office:office" xmlns:r="http://schemas.openxmlformats.org/officeDocument/2006/relationships" xmlns:m="http://schemas.openxmlformats.org/officeDocument/2006/math" xmlns:v="urn:schemas-microsoft-com:vml" xmlns:wp14="http://schemas.microsoft.com/office/word/2010/wordprocessingDrawing" xmlns:wp="http://schemas.openxmlformats.org/drawingml/2006/wordprocessingDrawing" xmlns:w10="urn:schemas-microsoft-com:office:word" xmlns:w="http://schemas.openxmlformats.org/wordprocessingml/2006/main" xmlns:w14="http://schemas.microsoft.com/office/word/2010/wordml" xmlns:w15="http://schemas.microsoft.com/office/word/2012/wordml" xmlns:wpg="http://schemas.microsoft.com/office/word/2010/wordprocessingGroup" xmlns:wpi="http://schemas.microsoft.com/office/word/2010/wordprocessingInk" xmlns:wne="http://schemas.microsoft.com/office/word/2006/wordml" xmlns:wps="http://schemas.microsoft.com/office/word/2010/wordprocessingShape" mc:Ignorable="w14 w15 wp14">
+<w:numbering xmlns:wpc="http://schemas.microsoft.com/office/word/2010/wordprocessingCanvas" xmlns:mc="http://schemas.openxmlformats.org/markup-compatibility/2006" xmlns:o="urn:schemas-microsoft-com:office:office" xmlns:r="http://schemas.openxmlformats.org/officeDocument/2006/relationships" xmlns:m="http://schemas.openxmlformats.org/officeDocument/2006/math" xmlns:v="urn:schemas-microsoft-com:vml" xmlns:wp14="http://schemas.microsoft.com/office/word/2010/wordprocessingDrawing" xmlns:wp="http://schemas.openxmlformats.org/drawingml/2006/wordprocessingDrawing" xmlns:w10="urn:schemas-microsoft-com:office:word" xmlns:w="http://schemas.openxmlformats.org/wordprocessingml/2006/main" xmlns:w14="http://schemas.microsoft.com/office/word/2010/wordml" xmlns:w15="http://schemas.microsoft.com/office/word/2012/wordml" xmlns:wpg="http://schemas.microsoft.com/office/word/2010/wordprocessingGroup" xmlns:wpi="http://schemas.microsoft.com/office/word/2010/wordprocessingInk" xmlns:wne="http://schemas.microsoft.com/office/word/2006/wordml" xmlns:wps="http://schemas.microsoft.com/office/word/2010/wordprocessingShape" mc:Ignorable="w14 w15 wp14">
   <w:abstractNum w:abstractNumId="0">
     <w:nsid w:val="65F240A6"/>
     <w:multiLevelType w:val="hybridMultilevel"/>
@@ -764,7 +1744,7 @@
         <w:ind w:left="1440" w:hanging="360"/>
       </w:pPr>
     </w:lvl>
-    <w:lvl w:ilvl="2" w:tplc="0409001B" w:tentative="1">
+    <w:lvl w:ilvl="2" w:tplc="0409001B">
       <w:start w:val="1"/>
       <w:numFmt w:val="lowerRoman"/>
       <w:lvlText w:val="%3."/>
@@ -847,7 +1827,7 @@
     </w:rPrDefault>
     <w:pPrDefault/>
   </w:docDefaults>
-  <w:latentStyles w:defLockedState="0" w:defUIPriority="99" w:defSemiHidden="0" w:defUnhideWhenUsed="0" w:defQFormat="0" w:count="382">
+  <w:latentStyles w:defLockedState="0" w:defUIPriority="99" w:defSemiHidden="0" w:defUnhideWhenUsed="0" w:defQFormat="0" w:count="371">
     <w:lsdException w:name="Normal" w:uiPriority="0" w:qFormat="1"/>
     <w:lsdException w:name="heading 1" w:uiPriority="9" w:qFormat="1"/>
     <w:lsdException w:name="heading 2" w:semiHidden="1" w:uiPriority="9" w:unhideWhenUsed="1" w:qFormat="1"/>
@@ -1004,15 +1984,6 @@
     <w:lsdException w:name="Balloon Text" w:semiHidden="1" w:unhideWhenUsed="1"/>
     <w:lsdException w:name="Table Grid" w:uiPriority="39"/>
     <w:lsdException w:name="Table Theme" w:semiHidden="1" w:unhideWhenUsed="1"/>
-    <w:lsdException w:name="Note Level 1" w:semiHidden="1" w:unhideWhenUsed="1"/>
-    <w:lsdException w:name="Note Level 2" w:semiHidden="1" w:unhideWhenUsed="1"/>
-    <w:lsdException w:name="Note Level 3" w:semiHidden="1" w:unhideWhenUsed="1"/>
-    <w:lsdException w:name="Note Level 4" w:semiHidden="1" w:unhideWhenUsed="1"/>
-    <w:lsdException w:name="Note Level 5" w:semiHidden="1" w:unhideWhenUsed="1"/>
-    <w:lsdException w:name="Note Level 6" w:semiHidden="1" w:unhideWhenUsed="1"/>
-    <w:lsdException w:name="Note Level 7" w:semiHidden="1" w:unhideWhenUsed="1"/>
-    <w:lsdException w:name="Note Level 8" w:semiHidden="1" w:unhideWhenUsed="1"/>
-    <w:lsdException w:name="Note Level 9" w:semiHidden="1" w:unhideWhenUsed="1"/>
     <w:lsdException w:name="Placeholder Text" w:semiHidden="1"/>
     <w:lsdException w:name="No Spacing" w:uiPriority="1" w:qFormat="1"/>
     <w:lsdException w:name="Light Shading" w:uiPriority="60"/>
@@ -1228,8 +2199,6 @@
     <w:lsdException w:name="List Table 5 Dark Accent 6" w:uiPriority="50"/>
     <w:lsdException w:name="List Table 6 Colorful Accent 6" w:uiPriority="51"/>
     <w:lsdException w:name="List Table 7 Colorful Accent 6" w:uiPriority="52"/>
-    <w:lsdException w:name="Mention" w:semiHidden="1" w:unhideWhenUsed="1"/>
-    <w:lsdException w:name="Smart Hyperlink" w:semiHidden="1" w:unhideWhenUsed="1"/>
   </w:latentStyles>
   <w:style w:type="paragraph" w:default="1" w:styleId="Normal">
     <w:name w:val="Normal"/>
@@ -1272,6 +2241,48 @@
       <w:ind w:left="720"/>
       <w:contextualSpacing/>
     </w:pPr>
+  </w:style>
+  <w:style w:type="paragraph" w:styleId="Header">
+    <w:name w:val="header"/>
+    <w:basedOn w:val="Normal"/>
+    <w:link w:val="HeaderChar"/>
+    <w:uiPriority w:val="99"/>
+    <w:unhideWhenUsed/>
+    <w:rsid w:val="006C7A37"/>
+    <w:pPr>
+      <w:tabs>
+        <w:tab w:val="center" w:pos="4680"/>
+        <w:tab w:val="right" w:pos="9360"/>
+      </w:tabs>
+    </w:pPr>
+  </w:style>
+  <w:style w:type="character" w:customStyle="1" w:styleId="HeaderChar">
+    <w:name w:val="Header Char"/>
+    <w:basedOn w:val="DefaultParagraphFont"/>
+    <w:link w:val="Header"/>
+    <w:uiPriority w:val="99"/>
+    <w:rsid w:val="006C7A37"/>
+  </w:style>
+  <w:style w:type="paragraph" w:styleId="Footer">
+    <w:name w:val="footer"/>
+    <w:basedOn w:val="Normal"/>
+    <w:link w:val="FooterChar"/>
+    <w:uiPriority w:val="99"/>
+    <w:unhideWhenUsed/>
+    <w:rsid w:val="006C7A37"/>
+    <w:pPr>
+      <w:tabs>
+        <w:tab w:val="center" w:pos="4680"/>
+        <w:tab w:val="right" w:pos="9360"/>
+      </w:tabs>
+    </w:pPr>
+  </w:style>
+  <w:style w:type="character" w:customStyle="1" w:styleId="FooterChar">
+    <w:name w:val="Footer Char"/>
+    <w:basedOn w:val="DefaultParagraphFont"/>
+    <w:link w:val="Footer"/>
+    <w:uiPriority w:val="99"/>
+    <w:rsid w:val="006C7A37"/>
   </w:style>
 </w:styles>
 </file>

</xml_diff>